<commit_message>
changed word doc to have transfer writup
</commit_message>
<xml_diff>
--- a/AssignmentTwoWrittenSection.docx
+++ b/AssignmentTwoWrittenSection.docx
@@ -23,22 +23,37 @@
         </w:rPr>
         <w:t xml:space="preserve">The Slice for </w:t>
       </w:r>
-      <w:r>
-        <w:t>FinalUse(fee)</w:t>
+      <w:proofErr w:type="spellStart"/>
+      <w:r>
+        <w:t>FinalUse</w:t>
+      </w:r>
+      <w:proofErr w:type="spellEnd"/>
+      <w:r>
+        <w:t>(fee)</w:t>
       </w:r>
       <w:r>
         <w:t xml:space="preserve"> is the entire function </w:t>
       </w:r>
+      <w:proofErr w:type="spellStart"/>
       <w:r>
         <w:t>calculateWithdrawalFee</w:t>
       </w:r>
+      <w:proofErr w:type="spellEnd"/>
       <w:r>
         <w:t xml:space="preserve">. This is because any variable declarations or assignments and conditionals that directly affect fee must be included. </w:t>
       </w:r>
     </w:p>
     <w:p>
       <w:r>
-        <w:t xml:space="preserve">For statement coverage we need test cases that cover each path, since there is only 5 paths 5 test cases should suffice. </w:t>
+        <w:t xml:space="preserve">For statement coverage we need test cases that cover each path, since there </w:t>
+      </w:r>
+      <w:proofErr w:type="gramStart"/>
+      <w:r>
+        <w:t>is</w:t>
+      </w:r>
+      <w:proofErr w:type="gramEnd"/>
+      <w:r>
+        <w:t xml:space="preserve"> only 5 paths 5 test cases should suffice. </w:t>
       </w:r>
     </w:p>
     <w:p>
@@ -79,22 +94,54 @@
     </w:p>
     <w:p>
       <w:r>
-        <w:t>Case 2: {student, week day, 999}</w:t>
-      </w:r>
-    </w:p>
-    <w:p>
-      <w:r>
-        <w:t>Case 3: {non student, weekend, 999}</w:t>
-      </w:r>
-    </w:p>
-    <w:p>
-      <w:r>
-        <w:t>Case 4: {non student, weekend, 1000}</w:t>
-      </w:r>
-    </w:p>
-    <w:p>
-      <w:r>
-        <w:t>Case 5: {non student, weekend, 10001}</w:t>
+        <w:t xml:space="preserve">Case 2: {student, </w:t>
+      </w:r>
+      <w:proofErr w:type="gramStart"/>
+      <w:r>
+        <w:t>week day</w:t>
+      </w:r>
+      <w:proofErr w:type="gramEnd"/>
+      <w:r>
+        <w:t>, 999}</w:t>
+      </w:r>
+    </w:p>
+    <w:p>
+      <w:r>
+        <w:t>Case 3: {</w:t>
+      </w:r>
+      <w:proofErr w:type="gramStart"/>
+      <w:r>
+        <w:t>non student</w:t>
+      </w:r>
+      <w:proofErr w:type="gramEnd"/>
+      <w:r>
+        <w:t>, weekend, 999}</w:t>
+      </w:r>
+    </w:p>
+    <w:p>
+      <w:r>
+        <w:t>Case 4: {</w:t>
+      </w:r>
+      <w:proofErr w:type="gramStart"/>
+      <w:r>
+        <w:t>non student</w:t>
+      </w:r>
+      <w:proofErr w:type="gramEnd"/>
+      <w:r>
+        <w:t>, weekend, 1000}</w:t>
+      </w:r>
+    </w:p>
+    <w:p>
+      <w:r>
+        <w:t>Case 5: {</w:t>
+      </w:r>
+      <w:proofErr w:type="gramStart"/>
+      <w:r>
+        <w:t>non student</w:t>
+      </w:r>
+      <w:proofErr w:type="gramEnd"/>
+      <w:r>
+        <w:t>, weekend, 10001}</w:t>
       </w:r>
     </w:p>
     <w:p/>
@@ -129,6 +176,203 @@
     <w:p>
       <w:r>
         <w:t>Case 5: 0.0</w:t>
+      </w:r>
+    </w:p>
+    <w:p>
+      <w:pPr>
+        <w:pStyle w:val="Heading1"/>
+      </w:pPr>
+      <w:r>
+        <w:t>Transfer Test Case Generation</w:t>
+      </w:r>
+    </w:p>
+    <w:p>
+      <w:pPr>
+        <w:rPr>
+          <w:lang w:val="en-US"/>
+        </w:rPr>
+      </w:pPr>
+      <w:r>
+        <w:rPr>
+          <w:lang w:val="en-US"/>
+        </w:rPr>
+        <w:t>Process and Assumptions to generate test cases.</w:t>
+      </w:r>
+    </w:p>
+    <w:p>
+      <w:pPr>
+        <w:rPr>
+          <w:lang w:val="en-US"/>
+        </w:rPr>
+      </w:pPr>
+      <w:r>
+        <w:rPr>
+          <w:lang w:val="en-US"/>
+        </w:rPr>
+        <w:t>We used the McCabe algorithm to determine our basis paths. We looked at the code and chose a path through the logic all the way to the end, that was our first path. Then we proceeded to move backward from the end, flipping conditions as we went to generate our basis paths.</w:t>
+      </w:r>
+    </w:p>
+    <w:p>
+      <w:pPr>
+        <w:rPr>
+          <w:lang w:val="en-US"/>
+        </w:rPr>
+      </w:pPr>
+      <w:r>
+        <w:rPr>
+          <w:lang w:val="en-US"/>
+        </w:rPr>
+        <w:lastRenderedPageBreak/>
+        <w:t xml:space="preserve">We assumed that the numbers for the Transfer fee percentage were to be divided by a hundred before being used to calculate the fee. </w:t>
+      </w:r>
+      <w:proofErr w:type="gramStart"/>
+      <w:r>
+        <w:rPr>
+          <w:lang w:val="en-US"/>
+        </w:rPr>
+        <w:t>So</w:t>
+      </w:r>
+      <w:proofErr w:type="gramEnd"/>
+      <w:r>
+        <w:rPr>
+          <w:lang w:val="en-US"/>
+        </w:rPr>
+        <w:t xml:space="preserve"> if the fee was 0.1% in the pdf document, then our calculation would be amount * (0.1 / 100).</w:t>
+      </w:r>
+    </w:p>
+    <w:p>
+      <w:pPr>
+        <w:rPr>
+          <w:lang w:val="en-US"/>
+        </w:rPr>
+      </w:pPr>
+      <w:r>
+        <w:rPr>
+          <w:lang w:val="en-US"/>
+        </w:rPr>
+        <w:t>Tables with Test Cases</w:t>
+      </w:r>
+    </w:p>
+    <w:p>
+      <w:pPr>
+        <w:rPr>
+          <w:lang w:val="en-US"/>
+        </w:rPr>
+      </w:pPr>
+      <w:r>
+        <w:rPr>
+          <w:noProof/>
+          <w:lang w:val="en-US"/>
+        </w:rPr>
+        <w:drawing>
+          <wp:inline distT="0" distB="0" distL="0" distR="0" wp14:anchorId="0F3A4389" wp14:editId="493D953E">
+            <wp:extent cx="4324350" cy="3476625"/>
+            <wp:effectExtent l="0" t="0" r="0" b="9525"/>
+            <wp:docPr id="169374921" name="Picture 1" descr="A screenshot of a table&#10;&#10;Description automatically generated"/>
+            <wp:cNvGraphicFramePr>
+              <a:graphicFrameLocks xmlns:a="http://schemas.openxmlformats.org/drawingml/2006/main" noChangeAspect="1"/>
+            </wp:cNvGraphicFramePr>
+            <a:graphic xmlns:a="http://schemas.openxmlformats.org/drawingml/2006/main">
+              <a:graphicData uri="http://schemas.openxmlformats.org/drawingml/2006/picture">
+                <pic:pic xmlns:pic="http://schemas.openxmlformats.org/drawingml/2006/picture">
+                  <pic:nvPicPr>
+                    <pic:cNvPr id="169374921" name="Picture 1" descr="A screenshot of a table&#10;&#10;Description automatically generated"/>
+                    <pic:cNvPicPr/>
+                  </pic:nvPicPr>
+                  <pic:blipFill>
+                    <a:blip r:embed="rId4">
+                      <a:extLst>
+                        <a:ext uri="{28A0092B-C50C-407E-A947-70E740481C1C}">
+                          <a14:useLocalDpi xmlns:a14="http://schemas.microsoft.com/office/drawing/2010/main" val="0"/>
+                        </a:ext>
+                      </a:extLst>
+                    </a:blip>
+                    <a:stretch>
+                      <a:fillRect/>
+                    </a:stretch>
+                  </pic:blipFill>
+                  <pic:spPr>
+                    <a:xfrm>
+                      <a:off x="0" y="0"/>
+                      <a:ext cx="4324350" cy="3476625"/>
+                    </a:xfrm>
+                    <a:prstGeom prst="rect">
+                      <a:avLst/>
+                    </a:prstGeom>
+                  </pic:spPr>
+                </pic:pic>
+              </a:graphicData>
+            </a:graphic>
+          </wp:inline>
+        </w:drawing>
+      </w:r>
+    </w:p>
+    <w:p>
+      <w:pPr>
+        <w:rPr>
+          <w:lang w:val="en-US"/>
+        </w:rPr>
+      </w:pPr>
+      <w:r>
+        <w:rPr>
+          <w:lang w:val="en-US"/>
+        </w:rPr>
+        <w:t>Test Results</w:t>
+      </w:r>
+    </w:p>
+    <w:p>
+      <w:pPr>
+        <w:rPr>
+          <w:lang w:val="en-US"/>
+        </w:rPr>
+      </w:pPr>
+      <w:r>
+        <w:rPr>
+          <w:noProof/>
+          <w:lang w:val="en-US"/>
+        </w:rPr>
+        <w:lastRenderedPageBreak/>
+        <w:drawing>
+          <wp:inline distT="0" distB="0" distL="0" distR="0" wp14:anchorId="5A934762" wp14:editId="5F266EF7">
+            <wp:extent cx="5295900" cy="3476625"/>
+            <wp:effectExtent l="0" t="0" r="0" b="9525"/>
+            <wp:docPr id="775144130" name="Picture 2" descr="A screenshot of a table&#10;&#10;Description automatically generated"/>
+            <wp:cNvGraphicFramePr>
+              <a:graphicFrameLocks xmlns:a="http://schemas.openxmlformats.org/drawingml/2006/main" noChangeAspect="1"/>
+            </wp:cNvGraphicFramePr>
+            <a:graphic xmlns:a="http://schemas.openxmlformats.org/drawingml/2006/main">
+              <a:graphicData uri="http://schemas.openxmlformats.org/drawingml/2006/picture">
+                <pic:pic xmlns:pic="http://schemas.openxmlformats.org/drawingml/2006/picture">
+                  <pic:nvPicPr>
+                    <pic:cNvPr id="775144130" name="Picture 2" descr="A screenshot of a table&#10;&#10;Description automatically generated"/>
+                    <pic:cNvPicPr/>
+                  </pic:nvPicPr>
+                  <pic:blipFill>
+                    <a:blip r:embed="rId5">
+                      <a:extLst>
+                        <a:ext uri="{28A0092B-C50C-407E-A947-70E740481C1C}">
+                          <a14:useLocalDpi xmlns:a14="http://schemas.microsoft.com/office/drawing/2010/main" val="0"/>
+                        </a:ext>
+                      </a:extLst>
+                    </a:blip>
+                    <a:stretch>
+                      <a:fillRect/>
+                    </a:stretch>
+                  </pic:blipFill>
+                  <pic:spPr>
+                    <a:xfrm>
+                      <a:off x="0" y="0"/>
+                      <a:ext cx="5295900" cy="3476625"/>
+                    </a:xfrm>
+                    <a:prstGeom prst="rect">
+                      <a:avLst/>
+                    </a:prstGeom>
+                  </pic:spPr>
+                </pic:pic>
+              </a:graphicData>
+            </a:graphic>
+          </wp:inline>
+        </w:drawing>
       </w:r>
     </w:p>
     <w:p/>
@@ -752,6 +996,7 @@
   <w:style w:type="character" w:default="1" w:styleId="DefaultParagraphFont">
     <w:name w:val="Default Paragraph Font"/>
     <w:uiPriority w:val="1"/>
+    <w:semiHidden/>
     <w:unhideWhenUsed/>
   </w:style>
   <w:style w:type="table" w:default="1" w:styleId="TableNormal">

</xml_diff>

<commit_message>
Added deposit test and DU path for interest
</commit_message>
<xml_diff>
--- a/AssignmentTwoWrittenSection.docx
+++ b/AssignmentTwoWrittenSection.docx
@@ -136,6 +136,7 @@
       <w:r>
         <w:rPr>
           <w:rFonts w:asciiTheme="minorHAnsi" w:eastAsiaTheme="minorHAnsi" w:hAnsiTheme="minorHAnsi" w:cstheme="minorBidi"/>
+          <w:noProof/>
           <w:color w:val="auto"/>
           <w:sz w:val="22"/>
           <w:szCs w:val="22"/>
@@ -193,9 +194,328 @@
     <w:p>
       <w:pPr>
         <w:pStyle w:val="Heading1"/>
-      </w:pPr>
-      <w:r>
+        <w:rPr>
+          <w:lang w:val="en-US"/>
+        </w:rPr>
+      </w:pPr>
+      <w:r>
+        <w:rPr>
+          <w:lang w:val="en-US"/>
+        </w:rPr>
         <w:lastRenderedPageBreak/>
+        <w:t>Deposit: Interest Percentage</w:t>
+      </w:r>
+    </w:p>
+    <w:p>
+      <w:pPr>
+        <w:rPr>
+          <w:lang w:val="en-US"/>
+        </w:rPr>
+      </w:pPr>
+    </w:p>
+    <w:p>
+      <w:pPr>
+        <w:rPr>
+          <w:lang w:val="en-US"/>
+        </w:rPr>
+      </w:pPr>
+      <w:r>
+        <w:rPr>
+          <w:noProof/>
+        </w:rPr>
+        <w:drawing>
+          <wp:inline distT="0" distB="0" distL="0" distR="0" wp14:anchorId="54A456CB" wp14:editId="3FA2799F">
+            <wp:extent cx="4762500" cy="5394960"/>
+            <wp:effectExtent l="0" t="0" r="0" b="0"/>
+            <wp:docPr id="1838346650" name="Picture 4" descr="A screenshot of a computer code&#10;&#10;Description automatically generated"/>
+            <wp:cNvGraphicFramePr>
+              <a:graphicFrameLocks xmlns:a="http://schemas.openxmlformats.org/drawingml/2006/main" noChangeAspect="1"/>
+            </wp:cNvGraphicFramePr>
+            <a:graphic xmlns:a="http://schemas.openxmlformats.org/drawingml/2006/main">
+              <a:graphicData uri="http://schemas.openxmlformats.org/drawingml/2006/picture">
+                <pic:pic xmlns:pic="http://schemas.openxmlformats.org/drawingml/2006/picture">
+                  <pic:nvPicPr>
+                    <pic:cNvPr id="1838346650" name="Picture 4" descr="A screenshot of a computer code&#10;&#10;Description automatically generated"/>
+                    <pic:cNvPicPr>
+                      <a:picLocks noChangeAspect="1" noChangeArrowheads="1"/>
+                    </pic:cNvPicPr>
+                  </pic:nvPicPr>
+                  <pic:blipFill>
+                    <a:blip r:embed="rId5">
+                      <a:extLst>
+                        <a:ext uri="{28A0092B-C50C-407E-A947-70E740481C1C}">
+                          <a14:useLocalDpi xmlns:a14="http://schemas.microsoft.com/office/drawing/2010/main" val="0"/>
+                        </a:ext>
+                      </a:extLst>
+                    </a:blip>
+                    <a:srcRect/>
+                    <a:stretch>
+                      <a:fillRect/>
+                    </a:stretch>
+                  </pic:blipFill>
+                  <pic:spPr bwMode="auto">
+                    <a:xfrm>
+                      <a:off x="0" y="0"/>
+                      <a:ext cx="4762500" cy="5394960"/>
+                    </a:xfrm>
+                    <a:prstGeom prst="rect">
+                      <a:avLst/>
+                    </a:prstGeom>
+                    <a:noFill/>
+                    <a:ln>
+                      <a:noFill/>
+                    </a:ln>
+                  </pic:spPr>
+                </pic:pic>
+              </a:graphicData>
+            </a:graphic>
+          </wp:inline>
+        </w:drawing>
+      </w:r>
+    </w:p>
+    <w:p>
+      <w:pPr>
+        <w:rPr>
+          <w:lang w:val="en-US"/>
+        </w:rPr>
+      </w:pPr>
+      <w:r>
+        <w:rPr>
+          <w:noProof/>
+        </w:rPr>
+        <w:drawing>
+          <wp:inline distT="0" distB="0" distL="0" distR="0" wp14:anchorId="5720945D" wp14:editId="17E89831">
+            <wp:extent cx="5722620" cy="1531620"/>
+            <wp:effectExtent l="0" t="0" r="0" b="0"/>
+            <wp:docPr id="555767252" name="Picture 1" descr="A diagram of a number and circles&#10;&#10;Description automatically generated with medium confidence"/>
+            <wp:cNvGraphicFramePr>
+              <a:graphicFrameLocks xmlns:a="http://schemas.openxmlformats.org/drawingml/2006/main" noChangeAspect="1"/>
+            </wp:cNvGraphicFramePr>
+            <a:graphic xmlns:a="http://schemas.openxmlformats.org/drawingml/2006/main">
+              <a:graphicData uri="http://schemas.openxmlformats.org/drawingml/2006/picture">
+                <pic:pic xmlns:pic="http://schemas.openxmlformats.org/drawingml/2006/picture">
+                  <pic:nvPicPr>
+                    <pic:cNvPr id="555767252" name="Picture 1" descr="A diagram of a number and circles&#10;&#10;Description automatically generated with medium confidence"/>
+                    <pic:cNvPicPr>
+                      <a:picLocks noChangeAspect="1" noChangeArrowheads="1"/>
+                    </pic:cNvPicPr>
+                  </pic:nvPicPr>
+                  <pic:blipFill>
+                    <a:blip r:embed="rId6">
+                      <a:extLst>
+                        <a:ext uri="{28A0092B-C50C-407E-A947-70E740481C1C}">
+                          <a14:useLocalDpi xmlns:a14="http://schemas.microsoft.com/office/drawing/2010/main" val="0"/>
+                        </a:ext>
+                      </a:extLst>
+                    </a:blip>
+                    <a:srcRect/>
+                    <a:stretch>
+                      <a:fillRect/>
+                    </a:stretch>
+                  </pic:blipFill>
+                  <pic:spPr bwMode="auto">
+                    <a:xfrm>
+                      <a:off x="0" y="0"/>
+                      <a:ext cx="5722620" cy="1531620"/>
+                    </a:xfrm>
+                    <a:prstGeom prst="rect">
+                      <a:avLst/>
+                    </a:prstGeom>
+                    <a:noFill/>
+                    <a:ln>
+                      <a:noFill/>
+                    </a:ln>
+                  </pic:spPr>
+                </pic:pic>
+              </a:graphicData>
+            </a:graphic>
+          </wp:inline>
+        </w:drawing>
+      </w:r>
+    </w:p>
+    <w:p>
+      <w:pPr>
+        <w:rPr>
+          <w:lang w:val="en-US"/>
+        </w:rPr>
+      </w:pPr>
+      <w:r>
+        <w:rPr>
+          <w:lang w:val="en-US"/>
+        </w:rPr>
+        <w:t xml:space="preserve"> In the </w:t>
+      </w:r>
+      <w:proofErr w:type="spellStart"/>
+      <w:r>
+        <w:rPr>
+          <w:lang w:val="en-US"/>
+        </w:rPr>
+        <w:t>calculateDepositInterest</w:t>
+      </w:r>
+      <w:proofErr w:type="spellEnd"/>
+      <w:r>
+        <w:rPr>
+          <w:lang w:val="en-US"/>
+        </w:rPr>
+        <w:t xml:space="preserve"> function, the </w:t>
+      </w:r>
+      <w:proofErr w:type="spellStart"/>
+      <w:r>
+        <w:rPr>
+          <w:lang w:val="en-US"/>
+        </w:rPr>
+        <w:t>interestPercentage</w:t>
+      </w:r>
+      <w:proofErr w:type="spellEnd"/>
+      <w:r>
+        <w:rPr>
+          <w:lang w:val="en-US"/>
+        </w:rPr>
+        <w:t xml:space="preserve"> variable is defined in 8 separate cases corresponding to the amount, </w:t>
+      </w:r>
+      <w:proofErr w:type="spellStart"/>
+      <w:r>
+        <w:rPr>
+          <w:lang w:val="en-US"/>
+        </w:rPr>
+        <w:t>accountBalance</w:t>
+      </w:r>
+      <w:proofErr w:type="spellEnd"/>
+      <w:r>
+        <w:rPr>
+          <w:lang w:val="en-US"/>
+        </w:rPr>
+        <w:t xml:space="preserve">, and student values. After the </w:t>
+      </w:r>
+      <w:proofErr w:type="spellStart"/>
+      <w:r>
+        <w:rPr>
+          <w:lang w:val="en-US"/>
+        </w:rPr>
+        <w:lastRenderedPageBreak/>
+        <w:t>inerestPercentage</w:t>
+      </w:r>
+      <w:proofErr w:type="spellEnd"/>
+      <w:r>
+        <w:rPr>
+          <w:lang w:val="en-US"/>
+        </w:rPr>
+        <w:t xml:space="preserve"> variable is defined, it is then used on line 22 to calculate the interest. The </w:t>
+      </w:r>
+      <w:proofErr w:type="spellStart"/>
+      <w:r>
+        <w:rPr>
+          <w:lang w:val="en-US"/>
+        </w:rPr>
+        <w:t>interestPercentage</w:t>
+      </w:r>
+      <w:proofErr w:type="spellEnd"/>
+      <w:r>
+        <w:rPr>
+          <w:lang w:val="en-US"/>
+        </w:rPr>
+        <w:t xml:space="preserve"> variable is never re-defined before its use in the interest calculation. There are 8 DU-paths corresponding to the 8 cases in which the </w:t>
+      </w:r>
+      <w:proofErr w:type="spellStart"/>
+      <w:r>
+        <w:rPr>
+          <w:lang w:val="en-US"/>
+        </w:rPr>
+        <w:t>interestPercentage</w:t>
+      </w:r>
+      <w:proofErr w:type="spellEnd"/>
+      <w:r>
+        <w:rPr>
+          <w:lang w:val="en-US"/>
+        </w:rPr>
+        <w:t xml:space="preserve"> is assigned. </w:t>
+      </w:r>
+    </w:p>
+    <w:p>
+      <w:pPr>
+        <w:rPr>
+          <w:lang w:val="en-US"/>
+        </w:rPr>
+      </w:pPr>
+      <w:r>
+        <w:rPr>
+          <w:lang w:val="en-US"/>
+        </w:rPr>
+        <w:t xml:space="preserve">To achieve statement coverage on the resulting 8 DU-paths, we must configure 8 scenarios that cover each case. Then, we calculate the </w:t>
+      </w:r>
+      <w:r>
+        <w:rPr>
+          <w:lang w:val="en-US"/>
+        </w:rPr>
+        <w:t xml:space="preserve">interest fee for that case using the </w:t>
+      </w:r>
+      <w:proofErr w:type="spellStart"/>
+      <w:r>
+        <w:rPr>
+          <w:lang w:val="en-US"/>
+        </w:rPr>
+        <w:t>calculateDepositInterest</w:t>
+      </w:r>
+      <w:proofErr w:type="spellEnd"/>
+      <w:r>
+        <w:rPr>
+          <w:lang w:val="en-US"/>
+        </w:rPr>
+        <w:t xml:space="preserve"> function. To verify if the interest percentage was correct, we validate the interest cost with the interest percentage used to achieve that cost. </w:t>
+      </w:r>
+    </w:p>
+    <w:p>
+      <w:pPr>
+        <w:pStyle w:val="Heading1"/>
+      </w:pPr>
+      <w:r>
+        <w:drawing>
+          <wp:inline distT="0" distB="0" distL="0" distR="0" wp14:anchorId="6E0FC250" wp14:editId="6A147AB1">
+            <wp:extent cx="5943600" cy="2133600"/>
+            <wp:effectExtent l="0" t="0" r="0" b="0"/>
+            <wp:docPr id="786790259" name="Picture 1" descr="A screenshot of a computer&#10;&#10;Description automatically generated"/>
+            <wp:cNvGraphicFramePr>
+              <a:graphicFrameLocks xmlns:a="http://schemas.openxmlformats.org/drawingml/2006/main" noChangeAspect="1"/>
+            </wp:cNvGraphicFramePr>
+            <a:graphic xmlns:a="http://schemas.openxmlformats.org/drawingml/2006/main">
+              <a:graphicData uri="http://schemas.openxmlformats.org/drawingml/2006/picture">
+                <pic:pic xmlns:pic="http://schemas.openxmlformats.org/drawingml/2006/picture">
+                  <pic:nvPicPr>
+                    <pic:cNvPr id="786790259" name="Picture 1" descr="A screenshot of a computer&#10;&#10;Description automatically generated"/>
+                    <pic:cNvPicPr/>
+                  </pic:nvPicPr>
+                  <pic:blipFill>
+                    <a:blip r:embed="rId7"/>
+                    <a:stretch>
+                      <a:fillRect/>
+                    </a:stretch>
+                  </pic:blipFill>
+                  <pic:spPr>
+                    <a:xfrm>
+                      <a:off x="0" y="0"/>
+                      <a:ext cx="5943600" cy="2133600"/>
+                    </a:xfrm>
+                    <a:prstGeom prst="rect">
+                      <a:avLst/>
+                    </a:prstGeom>
+                  </pic:spPr>
+                </pic:pic>
+              </a:graphicData>
+            </a:graphic>
+          </wp:inline>
+        </w:drawing>
+      </w:r>
+    </w:p>
+    <w:p>
+      <w:pPr>
+        <w:pStyle w:val="Heading1"/>
+      </w:pPr>
+    </w:p>
+    <w:p>
+      <w:pPr>
+        <w:pStyle w:val="Heading1"/>
+      </w:pPr>
+      <w:r>
         <w:t>Transfer Test Case Generation</w:t>
       </w:r>
     </w:p>
@@ -276,6 +596,7 @@
           <w:noProof/>
           <w:lang w:val="en-US"/>
         </w:rPr>
+        <w:lastRenderedPageBreak/>
         <w:drawing>
           <wp:inline distT="0" distB="0" distL="0" distR="0" wp14:anchorId="0F3A4389" wp14:editId="493D953E">
             <wp:extent cx="4324350" cy="3476625"/>
@@ -292,7 +613,7 @@
                     <pic:cNvPicPr/>
                   </pic:nvPicPr>
                   <pic:blipFill>
-                    <a:blip r:embed="rId5">
+                    <a:blip r:embed="rId8">
                       <a:extLst>
                         <a:ext uri="{28A0092B-C50C-407E-A947-70E740481C1C}">
                           <a14:useLocalDpi xmlns:a14="http://schemas.microsoft.com/office/drawing/2010/main" val="0"/>
@@ -373,7 +694,7 @@
                     <pic:cNvPicPr/>
                   </pic:nvPicPr>
                   <pic:blipFill>
-                    <a:blip r:embed="rId6">
+                    <a:blip r:embed="rId9">
                       <a:extLst>
                         <a:ext uri="{28A0092B-C50C-407E-A947-70E740481C1C}">
                           <a14:useLocalDpi xmlns:a14="http://schemas.microsoft.com/office/drawing/2010/main" val="0"/>

</xml_diff>